<commit_message>
Add email notifications for tappa applications with Resend integration
Co-authored-by: Cursor <cursoragent@cursor.com>
</commit_message>
<xml_diff>
--- a/Romagna_Summer_Hoops_Tour_Documento_Organizzatori_COMPLETO.docx
+++ b/Romagna_Summer_Hoops_Tour_Documento_Organizzatori_COMPLETO.docx
@@ -260,7 +260,39 @@
           <w:sz w:val="24"/>
           <w:szCs w:val="24"/>
         </w:rPr>
-        <w:t xml:space="preserve"> che incorona la miglior squadra 3x3 </w:t>
+        <w:t xml:space="preserve"> che incorona la </w:t>
+      </w:r>
+      <w:proofErr w:type="spellStart"/>
+      <w:r>
+        <w:rPr>
+          <w:sz w:val="24"/>
+          <w:szCs w:val="24"/>
+        </w:rPr>
+        <w:t>miglior</w:t>
+      </w:r>
+      <w:proofErr w:type="spellEnd"/>
+      <w:r>
+        <w:rPr>
+          <w:sz w:val="24"/>
+          <w:szCs w:val="24"/>
+        </w:rPr>
+        <w:t xml:space="preserve"> </w:t>
+      </w:r>
+      <w:proofErr w:type="spellStart"/>
+      <w:r>
+        <w:rPr>
+          <w:sz w:val="24"/>
+          <w:szCs w:val="24"/>
+        </w:rPr>
+        <w:t>squadra</w:t>
+      </w:r>
+      <w:proofErr w:type="spellEnd"/>
+      <w:r>
+        <w:rPr>
+          <w:sz w:val="24"/>
+          <w:szCs w:val="24"/>
+        </w:rPr>
+        <w:t xml:space="preserve"> 3x3 </w:t>
       </w:r>
       <w:proofErr w:type="spellStart"/>
       <w:r>
@@ -668,16 +700,7 @@
           <w:sz w:val="28"/>
           <w:szCs w:val="28"/>
         </w:rPr>
-        <w:t>3</w:t>
-      </w:r>
-      <w:r>
-        <w:rPr>
-          <w:b/>
-          <w:bCs/>
-          <w:sz w:val="28"/>
-          <w:szCs w:val="28"/>
-        </w:rPr>
-        <w:t>. STRUTTURA DEL TOUR</w:t>
+        <w:t>3. STRUTTURA DEL TOUR</w:t>
       </w:r>
     </w:p>
     <w:p>
@@ -818,14 +841,7 @@
           <w:sz w:val="24"/>
           <w:szCs w:val="24"/>
         </w:rPr>
-        <w:t>O</w:t>
-      </w:r>
-      <w:r>
-        <w:rPr>
-          <w:sz w:val="24"/>
-          <w:szCs w:val="24"/>
-        </w:rPr>
-        <w:t xml:space="preserve">gni tappa è organizzata in </w:t>
+        <w:t xml:space="preserve">Ogni tappa è organizzata in </w:t>
       </w:r>
       <w:r>
         <w:rPr>
@@ -973,14 +989,7 @@
           <w:sz w:val="24"/>
           <w:szCs w:val="24"/>
         </w:rPr>
-        <w:t>I</w:t>
-      </w:r>
-      <w:r>
-        <w:rPr>
-          <w:sz w:val="24"/>
-          <w:szCs w:val="24"/>
-        </w:rPr>
-        <w:t xml:space="preserve">l Tour fornisce una </w:t>
+        <w:t xml:space="preserve">Il Tour fornisce una </w:t>
       </w:r>
       <w:r>
         <w:rPr>
@@ -1489,7 +1498,23 @@
           <w:sz w:val="24"/>
           <w:szCs w:val="24"/>
         </w:rPr>
-        <w:t xml:space="preserve"> il torneo come valido ai fini della classifica generale.</w:t>
+        <w:t xml:space="preserve"> il </w:t>
+      </w:r>
+      <w:proofErr w:type="spellStart"/>
+      <w:r>
+        <w:rPr>
+          <w:sz w:val="24"/>
+          <w:szCs w:val="24"/>
+        </w:rPr>
+        <w:t>torneo</w:t>
+      </w:r>
+      <w:proofErr w:type="spellEnd"/>
+      <w:r>
+        <w:rPr>
+          <w:sz w:val="24"/>
+          <w:szCs w:val="24"/>
+        </w:rPr>
+        <w:t xml:space="preserve"> come valido ai fini della classifica generale.</w:t>
       </w:r>
     </w:p>
     <w:p>
@@ -1577,7 +1602,55 @@
           <w:sz w:val="24"/>
           <w:szCs w:val="24"/>
         </w:rPr>
-        <w:t xml:space="preserve">Ogni squadra iscritta a una tappa entra automaticamente nella </w:t>
+        <w:t xml:space="preserve">Ogni squadra iscritta a una tappa </w:t>
+      </w:r>
+      <w:proofErr w:type="spellStart"/>
+      <w:r>
+        <w:rPr>
+          <w:sz w:val="24"/>
+          <w:szCs w:val="24"/>
+        </w:rPr>
+        <w:t>entra</w:t>
+      </w:r>
+      <w:proofErr w:type="spellEnd"/>
+      <w:r>
+        <w:rPr>
+          <w:sz w:val="24"/>
+          <w:szCs w:val="24"/>
+        </w:rPr>
+        <w:t xml:space="preserve"> </w:t>
+      </w:r>
+      <w:proofErr w:type="spellStart"/>
+      <w:r>
+        <w:rPr>
+          <w:sz w:val="24"/>
+          <w:szCs w:val="24"/>
+        </w:rPr>
+        <w:t>automaticamente</w:t>
+      </w:r>
+      <w:proofErr w:type="spellEnd"/>
+      <w:r>
+        <w:rPr>
+          <w:sz w:val="24"/>
+          <w:szCs w:val="24"/>
+        </w:rPr>
+        <w:t xml:space="preserve"> </w:t>
+      </w:r>
+      <w:proofErr w:type="spellStart"/>
+      <w:r>
+        <w:rPr>
+          <w:sz w:val="24"/>
+          <w:szCs w:val="24"/>
+        </w:rPr>
+        <w:t>nella</w:t>
+      </w:r>
+      <w:proofErr w:type="spellEnd"/>
+      <w:r>
+        <w:rPr>
+          <w:sz w:val="24"/>
+          <w:szCs w:val="24"/>
+        </w:rPr>
+        <w:t xml:space="preserve"> </w:t>
       </w:r>
       <w:proofErr w:type="spellStart"/>
       <w:r>
@@ -1731,7 +1804,23 @@
           <w:sz w:val="24"/>
           <w:szCs w:val="24"/>
         </w:rPr>
-        <w:t xml:space="preserve"> 2 giocatori </w:t>
+        <w:t xml:space="preserve"> 2 </w:t>
+      </w:r>
+      <w:proofErr w:type="spellStart"/>
+      <w:r>
+        <w:rPr>
+          <w:sz w:val="24"/>
+          <w:szCs w:val="24"/>
+        </w:rPr>
+        <w:t>giocatori</w:t>
+      </w:r>
+      <w:proofErr w:type="spellEnd"/>
+      <w:r>
+        <w:rPr>
+          <w:sz w:val="24"/>
+          <w:szCs w:val="24"/>
+        </w:rPr>
+        <w:t xml:space="preserve"> </w:t>
       </w:r>
       <w:proofErr w:type="spellStart"/>
       <w:r>
@@ -1796,14 +1885,7 @@
           <w:szCs w:val="24"/>
         </w:rPr>
         <w:lastRenderedPageBreak/>
-        <w:t>O</w:t>
-      </w:r>
-      <w:r>
-        <w:rPr>
-          <w:sz w:val="24"/>
-          <w:szCs w:val="24"/>
-        </w:rPr>
-        <w:t>gni squadra può utilizzare un massimo di 8 giocatori totali durante l’intero Tour.</w:t>
+        <w:t>Ogni squadra può utilizzare un massimo di 8 giocatori totali durante l’intero Tour.</w:t>
       </w:r>
     </w:p>
     <w:p>
@@ -1819,7 +1901,39 @@
           <w:sz w:val="24"/>
           <w:szCs w:val="24"/>
         </w:rPr>
-        <w:t xml:space="preserve">Una volta raggiunto questo numero, non sarà </w:t>
+        <w:t xml:space="preserve">Una volta raggiunto questo </w:t>
+      </w:r>
+      <w:proofErr w:type="spellStart"/>
+      <w:r>
+        <w:rPr>
+          <w:sz w:val="24"/>
+          <w:szCs w:val="24"/>
+        </w:rPr>
+        <w:t>numero</w:t>
+      </w:r>
+      <w:proofErr w:type="spellEnd"/>
+      <w:r>
+        <w:rPr>
+          <w:sz w:val="24"/>
+          <w:szCs w:val="24"/>
+        </w:rPr>
+        <w:t xml:space="preserve">, non </w:t>
+      </w:r>
+      <w:proofErr w:type="spellStart"/>
+      <w:r>
+        <w:rPr>
+          <w:sz w:val="24"/>
+          <w:szCs w:val="24"/>
+        </w:rPr>
+        <w:t>sarà</w:t>
+      </w:r>
+      <w:proofErr w:type="spellEnd"/>
+      <w:r>
+        <w:rPr>
+          <w:sz w:val="24"/>
+          <w:szCs w:val="24"/>
+        </w:rPr>
+        <w:t xml:space="preserve"> </w:t>
       </w:r>
       <w:proofErr w:type="spellStart"/>
       <w:r>
@@ -1939,16 +2053,7 @@
           <w:sz w:val="28"/>
           <w:szCs w:val="28"/>
         </w:rPr>
-        <w:t>7</w:t>
-      </w:r>
-      <w:r>
-        <w:rPr>
-          <w:b/>
-          <w:bCs/>
-          <w:sz w:val="28"/>
-          <w:szCs w:val="28"/>
-        </w:rPr>
-        <w:t>. PARTECIPAZIONE AL TOUR</w:t>
+        <w:t>7. PARTECIPAZIONE AL TOUR</w:t>
       </w:r>
     </w:p>
     <w:p>
@@ -2235,7 +2340,39 @@
           <w:sz w:val="24"/>
           <w:szCs w:val="24"/>
         </w:rPr>
-        <w:t xml:space="preserve">Per entrare in classifica generale e potersi qualificare alle Finals è necessario partecipare </w:t>
+        <w:t xml:space="preserve">Per entrare in classifica generale e potersi qualificare alle Finals è </w:t>
+      </w:r>
+      <w:proofErr w:type="spellStart"/>
+      <w:r>
+        <w:rPr>
+          <w:sz w:val="24"/>
+          <w:szCs w:val="24"/>
+        </w:rPr>
+        <w:t>necessario</w:t>
+      </w:r>
+      <w:proofErr w:type="spellEnd"/>
+      <w:r>
+        <w:rPr>
+          <w:sz w:val="24"/>
+          <w:szCs w:val="24"/>
+        </w:rPr>
+        <w:t xml:space="preserve"> </w:t>
+      </w:r>
+      <w:proofErr w:type="spellStart"/>
+      <w:r>
+        <w:rPr>
+          <w:sz w:val="24"/>
+          <w:szCs w:val="24"/>
+        </w:rPr>
+        <w:t>partecipare</w:t>
+      </w:r>
+      <w:proofErr w:type="spellEnd"/>
+      <w:r>
+        <w:rPr>
+          <w:sz w:val="24"/>
+          <w:szCs w:val="24"/>
+        </w:rPr>
+        <w:t xml:space="preserve"> </w:t>
       </w:r>
       <w:proofErr w:type="spellStart"/>
       <w:r>
@@ -2339,16 +2476,7 @@
           <w:sz w:val="28"/>
           <w:szCs w:val="28"/>
         </w:rPr>
-        <w:t>8</w:t>
-      </w:r>
-      <w:r>
-        <w:rPr>
-          <w:b/>
-          <w:bCs/>
-          <w:sz w:val="28"/>
-          <w:szCs w:val="28"/>
-        </w:rPr>
-        <w:t>. SISTEMA DI PUNTEGGIO</w:t>
+        <w:t>8. SISTEMA DI PUNTEGGIO</w:t>
       </w:r>
     </w:p>
     <w:p>
@@ -2572,44 +2700,252 @@
         <w:rPr>
           <w:sz w:val="24"/>
           <w:szCs w:val="24"/>
-        </w:rPr>
-      </w:pPr>
-      <w:r>
-        <w:rPr>
-          <w:sz w:val="24"/>
-          <w:szCs w:val="24"/>
-        </w:rPr>
-        <w:t xml:space="preserve">Per ogni tappa disputata dopo la prima, la squadra </w:t>
-      </w:r>
-      <w:proofErr w:type="spellStart"/>
-      <w:r>
-        <w:rPr>
-          <w:sz w:val="24"/>
-          <w:szCs w:val="24"/>
-        </w:rPr>
-        <w:t>riceve</w:t>
-      </w:r>
-      <w:proofErr w:type="spellEnd"/>
-      <w:r>
-        <w:rPr>
-          <w:sz w:val="24"/>
-          <w:szCs w:val="24"/>
-        </w:rPr>
-        <w:t xml:space="preserve"> +5 </w:t>
-      </w:r>
-      <w:proofErr w:type="spellStart"/>
-      <w:r>
-        <w:rPr>
-          <w:sz w:val="24"/>
-          <w:szCs w:val="24"/>
+          <w:lang w:val="en-AU"/>
+        </w:rPr>
+      </w:pPr>
+      <w:r>
+        <w:rPr>
+          <w:sz w:val="24"/>
+          <w:szCs w:val="24"/>
+          <w:lang w:val="en-AU"/>
+        </w:rPr>
+        <w:t xml:space="preserve">Per ogni tappa </w:t>
+      </w:r>
+      <w:proofErr w:type="spellStart"/>
+      <w:r>
+        <w:rPr>
+          <w:sz w:val="24"/>
+          <w:szCs w:val="24"/>
+          <w:lang w:val="en-AU"/>
+        </w:rPr>
+        <w:t>disputata</w:t>
+      </w:r>
+      <w:proofErr w:type="spellEnd"/>
+      <w:r>
+        <w:rPr>
+          <w:sz w:val="24"/>
+          <w:szCs w:val="24"/>
+          <w:lang w:val="en-AU"/>
+        </w:rPr>
+        <w:t xml:space="preserve"> </w:t>
+      </w:r>
+      <w:proofErr w:type="spellStart"/>
+      <w:r>
+        <w:rPr>
+          <w:b/>
+          <w:bCs/>
+          <w:sz w:val="24"/>
+          <w:szCs w:val="24"/>
+          <w:lang w:val="en-AU"/>
+        </w:rPr>
+        <w:t>consecutivamente</w:t>
+      </w:r>
+      <w:proofErr w:type="spellEnd"/>
+      <w:r>
+        <w:rPr>
+          <w:sz w:val="24"/>
+          <w:szCs w:val="24"/>
+          <w:lang w:val="en-AU"/>
+        </w:rPr>
+        <w:t xml:space="preserve"> a </w:t>
+      </w:r>
+      <w:proofErr w:type="spellStart"/>
+      <w:r>
+        <w:rPr>
+          <w:sz w:val="24"/>
+          <w:szCs w:val="24"/>
+          <w:lang w:val="en-AU"/>
+        </w:rPr>
+        <w:t>partire</w:t>
+      </w:r>
+      <w:proofErr w:type="spellEnd"/>
+      <w:r>
+        <w:rPr>
+          <w:sz w:val="24"/>
+          <w:szCs w:val="24"/>
+          <w:lang w:val="en-AU"/>
+        </w:rPr>
+        <w:t xml:space="preserve"> </w:t>
+      </w:r>
+      <w:proofErr w:type="spellStart"/>
+      <w:r>
+        <w:rPr>
+          <w:sz w:val="24"/>
+          <w:szCs w:val="24"/>
+          <w:lang w:val="en-AU"/>
+        </w:rPr>
+        <w:t>dalla</w:t>
+      </w:r>
+      <w:proofErr w:type="spellEnd"/>
+      <w:r>
+        <w:rPr>
+          <w:sz w:val="24"/>
+          <w:szCs w:val="24"/>
+          <w:lang w:val="en-AU"/>
+        </w:rPr>
+        <w:t xml:space="preserve"> </w:t>
+      </w:r>
+      <w:proofErr w:type="spellStart"/>
+      <w:r>
+        <w:rPr>
+          <w:sz w:val="24"/>
+          <w:szCs w:val="24"/>
+          <w:lang w:val="en-AU"/>
+        </w:rPr>
+        <w:t>seconda</w:t>
+      </w:r>
+      <w:proofErr w:type="spellEnd"/>
+      <w:r>
+        <w:rPr>
+          <w:sz w:val="24"/>
+          <w:szCs w:val="24"/>
+          <w:lang w:val="en-AU"/>
+        </w:rPr>
+        <w:t xml:space="preserve">, la </w:t>
+      </w:r>
+      <w:proofErr w:type="spellStart"/>
+      <w:r>
+        <w:rPr>
+          <w:sz w:val="24"/>
+          <w:szCs w:val="24"/>
+          <w:lang w:val="en-AU"/>
+        </w:rPr>
+        <w:t>squadra</w:t>
+      </w:r>
+      <w:proofErr w:type="spellEnd"/>
+      <w:r>
+        <w:rPr>
+          <w:sz w:val="24"/>
+          <w:szCs w:val="24"/>
+          <w:lang w:val="en-AU"/>
+        </w:rPr>
+        <w:t xml:space="preserve"> </w:t>
+      </w:r>
+      <w:proofErr w:type="spellStart"/>
+      <w:r>
+        <w:rPr>
+          <w:sz w:val="24"/>
+          <w:szCs w:val="24"/>
+          <w:lang w:val="en-AU"/>
+        </w:rPr>
+        <w:t>ottiene</w:t>
+      </w:r>
+      <w:proofErr w:type="spellEnd"/>
+      <w:r>
+        <w:rPr>
+          <w:sz w:val="24"/>
+          <w:szCs w:val="24"/>
+          <w:lang w:val="en-AU"/>
+        </w:rPr>
+        <w:t xml:space="preserve"> un </w:t>
+      </w:r>
+      <w:r>
+        <w:rPr>
+          <w:b/>
+          <w:bCs/>
+          <w:sz w:val="24"/>
+          <w:szCs w:val="24"/>
+          <w:lang w:val="en-AU"/>
+        </w:rPr>
+        <w:t xml:space="preserve">bonus di 10 </w:t>
+      </w:r>
+      <w:proofErr w:type="spellStart"/>
+      <w:r>
+        <w:rPr>
+          <w:b/>
+          <w:bCs/>
+          <w:sz w:val="24"/>
+          <w:szCs w:val="24"/>
+          <w:lang w:val="en-AU"/>
         </w:rPr>
         <w:t>punti</w:t>
       </w:r>
       <w:proofErr w:type="spellEnd"/>
       <w:r>
         <w:rPr>
-          <w:sz w:val="24"/>
-          <w:szCs w:val="24"/>
+          <w:b/>
+          <w:bCs/>
+          <w:sz w:val="24"/>
+          <w:szCs w:val="24"/>
+          <w:lang w:val="en-AU"/>
+        </w:rPr>
+        <w:t xml:space="preserve"> per </w:t>
+      </w:r>
+      <w:proofErr w:type="spellStart"/>
+      <w:r>
+        <w:rPr>
+          <w:b/>
+          <w:bCs/>
+          <w:sz w:val="24"/>
+          <w:szCs w:val="24"/>
+          <w:lang w:val="en-AU"/>
+        </w:rPr>
+        <w:t>ciascuna</w:t>
+      </w:r>
+      <w:proofErr w:type="spellEnd"/>
+      <w:r>
+        <w:rPr>
+          <w:b/>
+          <w:bCs/>
+          <w:sz w:val="24"/>
+          <w:szCs w:val="24"/>
+          <w:lang w:val="en-AU"/>
+        </w:rPr>
+        <w:t xml:space="preserve"> tappa </w:t>
+      </w:r>
+      <w:proofErr w:type="spellStart"/>
+      <w:r>
+        <w:rPr>
+          <w:b/>
+          <w:bCs/>
+          <w:sz w:val="24"/>
+          <w:szCs w:val="24"/>
+          <w:lang w:val="en-AU"/>
+        </w:rPr>
+        <w:t>consecutiva</w:t>
+      </w:r>
+      <w:proofErr w:type="spellEnd"/>
+      <w:r>
+        <w:rPr>
+          <w:sz w:val="24"/>
+          <w:szCs w:val="24"/>
+          <w:lang w:val="en-AU"/>
+        </w:rPr>
+        <w:t>.</w:t>
+      </w:r>
+    </w:p>
+    <w:p>
+      <w:pPr>
+        <w:spacing w:line="240" w:lineRule="auto"/>
+        <w:rPr>
+          <w:sz w:val="24"/>
+          <w:szCs w:val="24"/>
+          <w:lang w:val="en-AU"/>
+        </w:rPr>
+      </w:pPr>
+      <w:r>
+        <w:rPr>
+          <w:sz w:val="24"/>
+          <w:szCs w:val="24"/>
+          <w:lang w:val="en-AU"/>
+        </w:rPr>
+        <w:t xml:space="preserve">Il bonus </w:t>
+      </w:r>
+      <w:proofErr w:type="spellStart"/>
+      <w:r>
+        <w:rPr>
+          <w:sz w:val="24"/>
+          <w:szCs w:val="24"/>
+          <w:lang w:val="en-AU"/>
+        </w:rPr>
+        <w:t>si</w:t>
+      </w:r>
+      <w:proofErr w:type="spellEnd"/>
+      <w:r>
+        <w:rPr>
+          <w:sz w:val="24"/>
+          <w:szCs w:val="24"/>
+          <w:lang w:val="en-AU"/>
         </w:rPr>
         <w:t xml:space="preserve"> </w:t>
       </w:r>
@@ -2618,17 +2954,629 @@
         <w:rPr>
           <w:sz w:val="24"/>
           <w:szCs w:val="24"/>
-        </w:rPr>
-        <w:t>aggiuntivi</w:t>
-      </w:r>
-      <w:proofErr w:type="spellEnd"/>
-      <w:r>
-        <w:rPr>
-          <w:sz w:val="24"/>
-          <w:szCs w:val="24"/>
+          <w:lang w:val="en-AU"/>
+        </w:rPr>
+        <w:t>applica</w:t>
+      </w:r>
+      <w:proofErr w:type="spellEnd"/>
+      <w:r>
+        <w:rPr>
+          <w:sz w:val="24"/>
+          <w:szCs w:val="24"/>
+          <w:lang w:val="en-AU"/>
+        </w:rPr>
+        <w:t xml:space="preserve"> </w:t>
+      </w:r>
+      <w:r>
+        <w:rPr>
+          <w:b/>
+          <w:bCs/>
+          <w:sz w:val="24"/>
+          <w:szCs w:val="24"/>
+          <w:lang w:val="en-AU"/>
+        </w:rPr>
+        <w:t xml:space="preserve">solo se le </w:t>
+      </w:r>
+      <w:proofErr w:type="spellStart"/>
+      <w:r>
+        <w:rPr>
+          <w:b/>
+          <w:bCs/>
+          <w:sz w:val="24"/>
+          <w:szCs w:val="24"/>
+          <w:lang w:val="en-AU"/>
+        </w:rPr>
+        <w:t>tappe</w:t>
+      </w:r>
+      <w:proofErr w:type="spellEnd"/>
+      <w:r>
+        <w:rPr>
+          <w:b/>
+          <w:bCs/>
+          <w:sz w:val="24"/>
+          <w:szCs w:val="24"/>
+          <w:lang w:val="en-AU"/>
+        </w:rPr>
+        <w:t xml:space="preserve"> </w:t>
+      </w:r>
+      <w:proofErr w:type="spellStart"/>
+      <w:r>
+        <w:rPr>
+          <w:b/>
+          <w:bCs/>
+          <w:sz w:val="24"/>
+          <w:szCs w:val="24"/>
+          <w:lang w:val="en-AU"/>
+        </w:rPr>
+        <w:t>sono</w:t>
+      </w:r>
+      <w:proofErr w:type="spellEnd"/>
+      <w:r>
+        <w:rPr>
+          <w:b/>
+          <w:bCs/>
+          <w:sz w:val="24"/>
+          <w:szCs w:val="24"/>
+          <w:lang w:val="en-AU"/>
+        </w:rPr>
+        <w:t xml:space="preserve"> </w:t>
+      </w:r>
+      <w:proofErr w:type="spellStart"/>
+      <w:r>
+        <w:rPr>
+          <w:b/>
+          <w:bCs/>
+          <w:sz w:val="24"/>
+          <w:szCs w:val="24"/>
+          <w:lang w:val="en-AU"/>
+        </w:rPr>
+        <w:t>disputate</w:t>
+      </w:r>
+      <w:proofErr w:type="spellEnd"/>
+      <w:r>
+        <w:rPr>
+          <w:b/>
+          <w:bCs/>
+          <w:sz w:val="24"/>
+          <w:szCs w:val="24"/>
+          <w:lang w:val="en-AU"/>
+        </w:rPr>
+        <w:t xml:space="preserve"> </w:t>
+      </w:r>
+      <w:proofErr w:type="spellStart"/>
+      <w:r>
+        <w:rPr>
+          <w:b/>
+          <w:bCs/>
+          <w:sz w:val="24"/>
+          <w:szCs w:val="24"/>
+          <w:lang w:val="en-AU"/>
+        </w:rPr>
+        <w:t>una</w:t>
+      </w:r>
+      <w:proofErr w:type="spellEnd"/>
+      <w:r>
+        <w:rPr>
+          <w:b/>
+          <w:bCs/>
+          <w:sz w:val="24"/>
+          <w:szCs w:val="24"/>
+          <w:lang w:val="en-AU"/>
+        </w:rPr>
+        <w:t xml:space="preserve"> dopo </w:t>
+      </w:r>
+      <w:proofErr w:type="spellStart"/>
+      <w:r>
+        <w:rPr>
+          <w:b/>
+          <w:bCs/>
+          <w:sz w:val="24"/>
+          <w:szCs w:val="24"/>
+          <w:lang w:val="en-AU"/>
+        </w:rPr>
+        <w:t>l’altra</w:t>
+      </w:r>
+      <w:proofErr w:type="spellEnd"/>
+      <w:r>
+        <w:rPr>
+          <w:b/>
+          <w:bCs/>
+          <w:sz w:val="24"/>
+          <w:szCs w:val="24"/>
+          <w:lang w:val="en-AU"/>
+        </w:rPr>
+        <w:t xml:space="preserve"> </w:t>
+      </w:r>
+      <w:proofErr w:type="spellStart"/>
+      <w:r>
+        <w:rPr>
+          <w:b/>
+          <w:bCs/>
+          <w:sz w:val="24"/>
+          <w:szCs w:val="24"/>
+          <w:lang w:val="en-AU"/>
+        </w:rPr>
+        <w:t>all’interno</w:t>
+      </w:r>
+      <w:proofErr w:type="spellEnd"/>
+      <w:r>
+        <w:rPr>
+          <w:b/>
+          <w:bCs/>
+          <w:sz w:val="24"/>
+          <w:szCs w:val="24"/>
+          <w:lang w:val="en-AU"/>
+        </w:rPr>
+        <w:t xml:space="preserve"> del </w:t>
+      </w:r>
+      <w:proofErr w:type="spellStart"/>
+      <w:r>
+        <w:rPr>
+          <w:b/>
+          <w:bCs/>
+          <w:sz w:val="24"/>
+          <w:szCs w:val="24"/>
+          <w:lang w:val="en-AU"/>
+        </w:rPr>
+        <w:t>circuito</w:t>
+      </w:r>
+      <w:proofErr w:type="spellEnd"/>
+      <w:r>
+        <w:rPr>
+          <w:sz w:val="24"/>
+          <w:szCs w:val="24"/>
+          <w:lang w:val="en-AU"/>
+        </w:rPr>
+        <w:t xml:space="preserve">, </w:t>
+      </w:r>
+      <w:r>
+        <w:rPr>
+          <w:b/>
+          <w:bCs/>
+          <w:sz w:val="24"/>
+          <w:szCs w:val="24"/>
+          <w:lang w:val="en-AU"/>
+        </w:rPr>
+        <w:t xml:space="preserve">senza </w:t>
+      </w:r>
+      <w:proofErr w:type="spellStart"/>
+      <w:r>
+        <w:rPr>
+          <w:b/>
+          <w:bCs/>
+          <w:sz w:val="24"/>
+          <w:szCs w:val="24"/>
+          <w:lang w:val="en-AU"/>
+        </w:rPr>
+        <w:t>saltare</w:t>
+      </w:r>
+      <w:proofErr w:type="spellEnd"/>
+      <w:r>
+        <w:rPr>
+          <w:b/>
+          <w:bCs/>
+          <w:sz w:val="24"/>
+          <w:szCs w:val="24"/>
+          <w:lang w:val="en-AU"/>
+        </w:rPr>
+        <w:t xml:space="preserve"> </w:t>
+      </w:r>
+      <w:proofErr w:type="spellStart"/>
+      <w:r>
+        <w:rPr>
+          <w:b/>
+          <w:bCs/>
+          <w:sz w:val="24"/>
+          <w:szCs w:val="24"/>
+          <w:lang w:val="en-AU"/>
+        </w:rPr>
+        <w:t>alcun</w:t>
+      </w:r>
+      <w:proofErr w:type="spellEnd"/>
+      <w:r>
+        <w:rPr>
+          <w:b/>
+          <w:bCs/>
+          <w:sz w:val="24"/>
+          <w:szCs w:val="24"/>
+          <w:lang w:val="en-AU"/>
+        </w:rPr>
+        <w:t xml:space="preserve"> </w:t>
+      </w:r>
+      <w:proofErr w:type="spellStart"/>
+      <w:r>
+        <w:rPr>
+          <w:b/>
+          <w:bCs/>
+          <w:sz w:val="24"/>
+          <w:szCs w:val="24"/>
+          <w:lang w:val="en-AU"/>
+        </w:rPr>
+        <w:t>torneo</w:t>
+      </w:r>
+      <w:proofErr w:type="spellEnd"/>
+      <w:r>
+        <w:rPr>
+          <w:b/>
+          <w:bCs/>
+          <w:sz w:val="24"/>
+          <w:szCs w:val="24"/>
+          <w:lang w:val="en-AU"/>
+        </w:rPr>
+        <w:t xml:space="preserve"> </w:t>
+      </w:r>
+      <w:proofErr w:type="spellStart"/>
+      <w:r>
+        <w:rPr>
+          <w:b/>
+          <w:bCs/>
+          <w:sz w:val="24"/>
+          <w:szCs w:val="24"/>
+          <w:lang w:val="en-AU"/>
+        </w:rPr>
+        <w:t>intermedio</w:t>
+      </w:r>
+      <w:proofErr w:type="spellEnd"/>
+      <w:r>
+        <w:rPr>
+          <w:sz w:val="24"/>
+          <w:szCs w:val="24"/>
+          <w:lang w:val="en-AU"/>
         </w:rPr>
         <w:t>.</w:t>
       </w:r>
+      <w:r>
+        <w:rPr>
+          <w:sz w:val="24"/>
+          <w:szCs w:val="24"/>
+          <w:lang w:val="en-AU"/>
+        </w:rPr>
+        <w:t xml:space="preserve"> </w:t>
+      </w:r>
+      <w:r>
+        <w:rPr>
+          <w:sz w:val="24"/>
+          <w:szCs w:val="24"/>
+          <w:lang w:val="en-AU"/>
+        </w:rPr>
+        <w:t xml:space="preserve">In </w:t>
+      </w:r>
+      <w:proofErr w:type="spellStart"/>
+      <w:r>
+        <w:rPr>
+          <w:sz w:val="24"/>
+          <w:szCs w:val="24"/>
+          <w:lang w:val="en-AU"/>
+        </w:rPr>
+        <w:t>caso</w:t>
+      </w:r>
+      <w:proofErr w:type="spellEnd"/>
+      <w:r>
+        <w:rPr>
+          <w:sz w:val="24"/>
+          <w:szCs w:val="24"/>
+          <w:lang w:val="en-AU"/>
+        </w:rPr>
+        <w:t xml:space="preserve"> di </w:t>
+      </w:r>
+      <w:proofErr w:type="spellStart"/>
+      <w:r>
+        <w:rPr>
+          <w:sz w:val="24"/>
+          <w:szCs w:val="24"/>
+          <w:lang w:val="en-AU"/>
+        </w:rPr>
+        <w:t>interruzione</w:t>
+      </w:r>
+      <w:proofErr w:type="spellEnd"/>
+      <w:r>
+        <w:rPr>
+          <w:sz w:val="24"/>
+          <w:szCs w:val="24"/>
+          <w:lang w:val="en-AU"/>
+        </w:rPr>
+        <w:t xml:space="preserve"> della </w:t>
+      </w:r>
+      <w:proofErr w:type="spellStart"/>
+      <w:r>
+        <w:rPr>
+          <w:sz w:val="24"/>
+          <w:szCs w:val="24"/>
+          <w:lang w:val="en-AU"/>
+        </w:rPr>
+        <w:t>continuità</w:t>
+      </w:r>
+      <w:proofErr w:type="spellEnd"/>
+      <w:r>
+        <w:rPr>
+          <w:sz w:val="24"/>
+          <w:szCs w:val="24"/>
+          <w:lang w:val="en-AU"/>
+        </w:rPr>
+        <w:t xml:space="preserve">, </w:t>
+      </w:r>
+      <w:r>
+        <w:rPr>
+          <w:sz w:val="24"/>
+          <w:szCs w:val="24"/>
+          <w:lang w:val="en-AU"/>
+        </w:rPr>
+        <w:t xml:space="preserve">il </w:t>
+      </w:r>
+      <w:proofErr w:type="spellStart"/>
+      <w:r>
+        <w:rPr>
+          <w:sz w:val="24"/>
+          <w:szCs w:val="24"/>
+          <w:lang w:val="en-AU"/>
+        </w:rPr>
+        <w:t>conteggio</w:t>
+      </w:r>
+      <w:proofErr w:type="spellEnd"/>
+      <w:r>
+        <w:rPr>
+          <w:sz w:val="24"/>
+          <w:szCs w:val="24"/>
+          <w:lang w:val="en-AU"/>
+        </w:rPr>
+        <w:t xml:space="preserve"> delle </w:t>
+      </w:r>
+      <w:proofErr w:type="spellStart"/>
+      <w:r>
+        <w:rPr>
+          <w:sz w:val="24"/>
+          <w:szCs w:val="24"/>
+          <w:lang w:val="en-AU"/>
+        </w:rPr>
+        <w:t>tappe</w:t>
+      </w:r>
+      <w:proofErr w:type="spellEnd"/>
+      <w:r>
+        <w:rPr>
+          <w:sz w:val="24"/>
+          <w:szCs w:val="24"/>
+          <w:lang w:val="en-AU"/>
+        </w:rPr>
+        <w:t xml:space="preserve"> consecutive </w:t>
+      </w:r>
+      <w:proofErr w:type="spellStart"/>
+      <w:r>
+        <w:rPr>
+          <w:sz w:val="24"/>
+          <w:szCs w:val="24"/>
+          <w:lang w:val="en-AU"/>
+        </w:rPr>
+        <w:t>riparte</w:t>
+      </w:r>
+      <w:proofErr w:type="spellEnd"/>
+      <w:r>
+        <w:rPr>
+          <w:sz w:val="24"/>
+          <w:szCs w:val="24"/>
+          <w:lang w:val="en-AU"/>
+        </w:rPr>
+        <w:t xml:space="preserve"> da zero.</w:t>
+      </w:r>
+    </w:p>
+    <w:p>
+      <w:pPr>
+        <w:spacing w:line="240" w:lineRule="auto"/>
+        <w:rPr>
+          <w:sz w:val="24"/>
+          <w:szCs w:val="24"/>
+          <w:lang w:val="en-AU"/>
+        </w:rPr>
+      </w:pPr>
+      <w:proofErr w:type="spellStart"/>
+      <w:r>
+        <w:rPr>
+          <w:b/>
+          <w:bCs/>
+          <w:sz w:val="24"/>
+          <w:szCs w:val="24"/>
+          <w:lang w:val="en-AU"/>
+        </w:rPr>
+        <w:t>Esempi</w:t>
+      </w:r>
+      <w:proofErr w:type="spellEnd"/>
+      <w:r>
+        <w:rPr>
+          <w:b/>
+          <w:bCs/>
+          <w:sz w:val="24"/>
+          <w:szCs w:val="24"/>
+          <w:lang w:val="en-AU"/>
+        </w:rPr>
+        <w:t>:</w:t>
+      </w:r>
+    </w:p>
+    <w:p>
+      <w:pPr>
+        <w:numPr>
+          <w:ilvl w:val="0"/>
+          <w:numId w:val="31"/>
+        </w:numPr>
+        <w:spacing w:line="240" w:lineRule="auto"/>
+        <w:rPr>
+          <w:sz w:val="24"/>
+          <w:szCs w:val="24"/>
+          <w:lang w:val="en-AU"/>
+        </w:rPr>
+      </w:pPr>
+      <w:proofErr w:type="spellStart"/>
+      <w:r>
+        <w:rPr>
+          <w:sz w:val="24"/>
+          <w:szCs w:val="24"/>
+          <w:lang w:val="en-AU"/>
+        </w:rPr>
+        <w:t>Partecipazione</w:t>
+      </w:r>
+      <w:proofErr w:type="spellEnd"/>
+      <w:r>
+        <w:rPr>
+          <w:sz w:val="24"/>
+          <w:szCs w:val="24"/>
+          <w:lang w:val="en-AU"/>
+        </w:rPr>
+        <w:t xml:space="preserve"> a </w:t>
+      </w:r>
+      <w:r>
+        <w:rPr>
+          <w:b/>
+          <w:bCs/>
+          <w:sz w:val="24"/>
+          <w:szCs w:val="24"/>
+          <w:lang w:val="en-AU"/>
+        </w:rPr>
+        <w:t xml:space="preserve">2 </w:t>
+      </w:r>
+      <w:proofErr w:type="spellStart"/>
+      <w:r>
+        <w:rPr>
+          <w:b/>
+          <w:bCs/>
+          <w:sz w:val="24"/>
+          <w:szCs w:val="24"/>
+          <w:lang w:val="en-AU"/>
+        </w:rPr>
+        <w:t>tappe</w:t>
+      </w:r>
+      <w:proofErr w:type="spellEnd"/>
+      <w:r>
+        <w:rPr>
+          <w:b/>
+          <w:bCs/>
+          <w:sz w:val="24"/>
+          <w:szCs w:val="24"/>
+          <w:lang w:val="en-AU"/>
+        </w:rPr>
+        <w:t xml:space="preserve"> consecutive</w:t>
+      </w:r>
+      <w:r>
+        <w:rPr>
+          <w:sz w:val="24"/>
+          <w:szCs w:val="24"/>
+          <w:lang w:val="en-AU"/>
+        </w:rPr>
+        <w:t xml:space="preserve"> → </w:t>
+      </w:r>
+      <w:r>
+        <w:rPr>
+          <w:b/>
+          <w:bCs/>
+          <w:sz w:val="24"/>
+          <w:szCs w:val="24"/>
+          <w:lang w:val="en-AU"/>
+        </w:rPr>
+        <w:t xml:space="preserve">+20 </w:t>
+      </w:r>
+      <w:proofErr w:type="spellStart"/>
+      <w:r>
+        <w:rPr>
+          <w:b/>
+          <w:bCs/>
+          <w:sz w:val="24"/>
+          <w:szCs w:val="24"/>
+          <w:lang w:val="en-AU"/>
+        </w:rPr>
+        <w:t>punti</w:t>
+      </w:r>
+      <w:proofErr w:type="spellEnd"/>
+    </w:p>
+    <w:p>
+      <w:pPr>
+        <w:numPr>
+          <w:ilvl w:val="0"/>
+          <w:numId w:val="31"/>
+        </w:numPr>
+        <w:spacing w:line="240" w:lineRule="auto"/>
+        <w:rPr>
+          <w:sz w:val="24"/>
+          <w:szCs w:val="24"/>
+          <w:lang w:val="en-AU"/>
+        </w:rPr>
+      </w:pPr>
+      <w:proofErr w:type="spellStart"/>
+      <w:r>
+        <w:rPr>
+          <w:sz w:val="24"/>
+          <w:szCs w:val="24"/>
+          <w:lang w:val="en-AU"/>
+        </w:rPr>
+        <w:t>Partecipazione</w:t>
+      </w:r>
+      <w:proofErr w:type="spellEnd"/>
+      <w:r>
+        <w:rPr>
+          <w:sz w:val="24"/>
+          <w:szCs w:val="24"/>
+          <w:lang w:val="en-AU"/>
+        </w:rPr>
+        <w:t xml:space="preserve"> a </w:t>
+      </w:r>
+      <w:r>
+        <w:rPr>
+          <w:b/>
+          <w:bCs/>
+          <w:sz w:val="24"/>
+          <w:szCs w:val="24"/>
+          <w:lang w:val="en-AU"/>
+        </w:rPr>
+        <w:t xml:space="preserve">5 </w:t>
+      </w:r>
+      <w:proofErr w:type="spellStart"/>
+      <w:r>
+        <w:rPr>
+          <w:b/>
+          <w:bCs/>
+          <w:sz w:val="24"/>
+          <w:szCs w:val="24"/>
+          <w:lang w:val="en-AU"/>
+        </w:rPr>
+        <w:t>tappe</w:t>
+      </w:r>
+      <w:proofErr w:type="spellEnd"/>
+      <w:r>
+        <w:rPr>
+          <w:b/>
+          <w:bCs/>
+          <w:sz w:val="24"/>
+          <w:szCs w:val="24"/>
+          <w:lang w:val="en-AU"/>
+        </w:rPr>
+        <w:t xml:space="preserve"> consecutive</w:t>
+      </w:r>
+      <w:r>
+        <w:rPr>
+          <w:sz w:val="24"/>
+          <w:szCs w:val="24"/>
+          <w:lang w:val="en-AU"/>
+        </w:rPr>
+        <w:t xml:space="preserve"> → </w:t>
+      </w:r>
+      <w:r>
+        <w:rPr>
+          <w:b/>
+          <w:bCs/>
+          <w:sz w:val="24"/>
+          <w:szCs w:val="24"/>
+          <w:lang w:val="en-AU"/>
+        </w:rPr>
+        <w:t xml:space="preserve">+50 </w:t>
+      </w:r>
+      <w:proofErr w:type="spellStart"/>
+      <w:r>
+        <w:rPr>
+          <w:b/>
+          <w:bCs/>
+          <w:sz w:val="24"/>
+          <w:szCs w:val="24"/>
+          <w:lang w:val="en-AU"/>
+        </w:rPr>
+        <w:t>punti</w:t>
+      </w:r>
+      <w:proofErr w:type="spellEnd"/>
     </w:p>
     <w:p>
       <w:pPr>
@@ -2685,16 +3633,7 @@
           <w:sz w:val="28"/>
           <w:szCs w:val="28"/>
         </w:rPr>
-        <w:t>9</w:t>
-      </w:r>
-      <w:r>
-        <w:rPr>
-          <w:b/>
-          <w:bCs/>
-          <w:sz w:val="28"/>
-          <w:szCs w:val="28"/>
-        </w:rPr>
-        <w:t>. CLASSIFICA GENERALE</w:t>
+        <w:t>9. CLASSIFICA GENERALE</w:t>
       </w:r>
     </w:p>
     <w:p>
@@ -2732,7 +3671,6 @@
           <w:sz w:val="24"/>
           <w:szCs w:val="24"/>
         </w:rPr>
-        <w:lastRenderedPageBreak/>
         <w:t>punti</w:t>
       </w:r>
       <w:proofErr w:type="spellEnd"/>
@@ -2810,14 +3748,7 @@
           <w:sz w:val="24"/>
           <w:szCs w:val="24"/>
         </w:rPr>
-        <w:t>L</w:t>
-      </w:r>
-      <w:r>
-        <w:rPr>
-          <w:sz w:val="24"/>
-          <w:szCs w:val="24"/>
-        </w:rPr>
-        <w:t>a classifica viene aggiornata dopo ogni tappa e condivisa tramite:</w:t>
+        <w:t>La classifica viene aggiornata dopo ogni tappa e condivisa tramite:</w:t>
       </w:r>
     </w:p>
     <w:p>
@@ -3015,25 +3946,64 @@
     </w:p>
     <w:p>
       <w:pPr>
+        <w:pStyle w:val="ListParagraph"/>
+        <w:numPr>
+          <w:ilvl w:val="0"/>
+          <w:numId w:val="11"/>
+        </w:numPr>
         <w:spacing w:line="240" w:lineRule="auto"/>
         <w:rPr>
           <w:sz w:val="24"/>
           <w:szCs w:val="24"/>
         </w:rPr>
       </w:pPr>
-      <w:r>
-        <w:rPr>
-          <w:sz w:val="24"/>
-          <w:szCs w:val="24"/>
-        </w:rPr>
-        <w:t>I</w:t>
-      </w:r>
-      <w:r>
-        <w:rPr>
-          <w:sz w:val="24"/>
-          <w:szCs w:val="24"/>
-        </w:rPr>
-        <w:t>n caso di parità di punteggio:</w:t>
+      <w:proofErr w:type="spellStart"/>
+      <w:r>
+        <w:rPr>
+          <w:sz w:val="24"/>
+          <w:szCs w:val="24"/>
+        </w:rPr>
+        <w:t>sito</w:t>
+      </w:r>
+      <w:proofErr w:type="spellEnd"/>
+      <w:r>
+        <w:rPr>
+          <w:sz w:val="24"/>
+          <w:szCs w:val="24"/>
+        </w:rPr>
+        <w:t xml:space="preserve"> </w:t>
+      </w:r>
+      <w:proofErr w:type="spellStart"/>
+      <w:r>
+        <w:rPr>
+          <w:sz w:val="24"/>
+          <w:szCs w:val="24"/>
+        </w:rPr>
+        <w:t>ufficiale</w:t>
+      </w:r>
+      <w:proofErr w:type="spellEnd"/>
+      <w:r>
+        <w:rPr>
+          <w:sz w:val="24"/>
+          <w:szCs w:val="24"/>
+        </w:rPr>
+        <w:t>;</w:t>
+      </w:r>
+    </w:p>
+    <w:p>
+      <w:pPr>
+        <w:spacing w:line="240" w:lineRule="auto"/>
+        <w:rPr>
+          <w:sz w:val="24"/>
+          <w:szCs w:val="24"/>
+        </w:rPr>
+      </w:pPr>
+      <w:r>
+        <w:rPr>
+          <w:sz w:val="24"/>
+          <w:szCs w:val="24"/>
+        </w:rPr>
+        <w:t>In caso di parità di punteggio:</w:t>
       </w:r>
     </w:p>
     <w:p>
@@ -3649,14 +4619,7 @@
           <w:sz w:val="24"/>
           <w:szCs w:val="24"/>
         </w:rPr>
-        <w:t>R</w:t>
-      </w:r>
-      <w:r>
-        <w:rPr>
-          <w:sz w:val="24"/>
-          <w:szCs w:val="24"/>
-        </w:rPr>
-        <w:t>egolamento:</w:t>
+        <w:t>Regolamento:</w:t>
       </w:r>
     </w:p>
     <w:p>
@@ -3816,14 +4779,8 @@
           <w:sz w:val="24"/>
           <w:szCs w:val="24"/>
         </w:rPr>
-        <w:t>D</w:t>
-      </w:r>
-      <w:r>
-        <w:rPr>
-          <w:sz w:val="24"/>
-          <w:szCs w:val="24"/>
-        </w:rPr>
-        <w:t>urata</w:t>
+        <w:lastRenderedPageBreak/>
+        <w:t>Durata</w:t>
       </w:r>
       <w:proofErr w:type="spellEnd"/>
       <w:r>
@@ -4073,16 +5030,7 @@
           <w:sz w:val="28"/>
           <w:szCs w:val="28"/>
         </w:rPr>
-        <w:t>1</w:t>
-      </w:r>
-      <w:r>
-        <w:rPr>
-          <w:b/>
-          <w:bCs/>
-          <w:sz w:val="28"/>
-          <w:szCs w:val="28"/>
-        </w:rPr>
-        <w:t>1. COMUNICAZIONE E VISIBILITÀ</w:t>
+        <w:t>11. COMUNICAZIONE E VISIBILITÀ</w:t>
       </w:r>
     </w:p>
     <w:p>
@@ -4222,7 +5170,23 @@
           <w:sz w:val="24"/>
           <w:szCs w:val="24"/>
         </w:rPr>
-        <w:t xml:space="preserve"> la tappa assegna punti validi per la </w:t>
+        <w:t xml:space="preserve"> la tappa assegna punti </w:t>
+      </w:r>
+      <w:proofErr w:type="spellStart"/>
+      <w:r>
+        <w:rPr>
+          <w:sz w:val="24"/>
+          <w:szCs w:val="24"/>
+        </w:rPr>
+        <w:t>validi</w:t>
+      </w:r>
+      <w:proofErr w:type="spellEnd"/>
+      <w:r>
+        <w:rPr>
+          <w:sz w:val="24"/>
+          <w:szCs w:val="24"/>
+        </w:rPr>
+        <w:t xml:space="preserve"> per la </w:t>
       </w:r>
       <w:proofErr w:type="spellStart"/>
       <w:r>
@@ -4323,14 +5287,7 @@
           <w:sz w:val="24"/>
           <w:szCs w:val="24"/>
         </w:rPr>
-        <w:t>S</w:t>
-      </w:r>
-      <w:r>
-        <w:rPr>
-          <w:sz w:val="24"/>
-          <w:szCs w:val="24"/>
-        </w:rPr>
-        <w:t>ono consigliati:</w:t>
+        <w:t>Sono consigliati:</w:t>
       </w:r>
     </w:p>
     <w:p>
@@ -4508,16 +5465,7 @@
           <w:sz w:val="28"/>
           <w:szCs w:val="28"/>
         </w:rPr>
-        <w:t>1</w:t>
-      </w:r>
-      <w:r>
-        <w:rPr>
-          <w:b/>
-          <w:bCs/>
-          <w:sz w:val="28"/>
-          <w:szCs w:val="28"/>
-        </w:rPr>
-        <w:t>2. RESPONSABILITÀ E ASPETTI LEGALI</w:t>
+        <w:t>12. RESPONSABILITÀ E ASPETTI LEGALI</w:t>
       </w:r>
     </w:p>
     <w:p>
@@ -4715,7 +5663,39 @@
           <w:sz w:val="24"/>
           <w:szCs w:val="24"/>
         </w:rPr>
-        <w:t xml:space="preserve"> e copertura assicurativa restano a </w:t>
+        <w:t xml:space="preserve"> e copertura </w:t>
+      </w:r>
+      <w:proofErr w:type="spellStart"/>
+      <w:r>
+        <w:rPr>
+          <w:sz w:val="24"/>
+          <w:szCs w:val="24"/>
+        </w:rPr>
+        <w:t>assicurativa</w:t>
+      </w:r>
+      <w:proofErr w:type="spellEnd"/>
+      <w:r>
+        <w:rPr>
+          <w:sz w:val="24"/>
+          <w:szCs w:val="24"/>
+        </w:rPr>
+        <w:t xml:space="preserve"> </w:t>
+      </w:r>
+      <w:proofErr w:type="spellStart"/>
+      <w:r>
+        <w:rPr>
+          <w:sz w:val="24"/>
+          <w:szCs w:val="24"/>
+        </w:rPr>
+        <w:t>restano</w:t>
+      </w:r>
+      <w:proofErr w:type="spellEnd"/>
+      <w:r>
+        <w:rPr>
+          <w:sz w:val="24"/>
+          <w:szCs w:val="24"/>
+        </w:rPr>
+        <w:t xml:space="preserve"> a </w:t>
       </w:r>
       <w:proofErr w:type="spellStart"/>
       <w:r>
@@ -4930,6 +5910,7 @@
           <w:sz w:val="24"/>
           <w:szCs w:val="24"/>
         </w:rPr>
+        <w:lastRenderedPageBreak/>
         <w:t>consolidare</w:t>
       </w:r>
       <w:proofErr w:type="spellEnd"/>
@@ -4938,7 +5919,23 @@
           <w:sz w:val="24"/>
           <w:szCs w:val="24"/>
         </w:rPr>
-        <w:t xml:space="preserve"> il Tour come evento di </w:t>
+        <w:t xml:space="preserve"> il Tour come </w:t>
+      </w:r>
+      <w:proofErr w:type="spellStart"/>
+      <w:r>
+        <w:rPr>
+          <w:sz w:val="24"/>
+          <w:szCs w:val="24"/>
+        </w:rPr>
+        <w:t>evento</w:t>
+      </w:r>
+      <w:proofErr w:type="spellEnd"/>
+      <w:r>
+        <w:rPr>
+          <w:sz w:val="24"/>
+          <w:szCs w:val="24"/>
+        </w:rPr>
+        <w:t xml:space="preserve"> di </w:t>
       </w:r>
       <w:proofErr w:type="spellStart"/>
       <w:r>
@@ -6755,6 +7752,155 @@
     </w:lvl>
   </w:abstractNum>
   <w:abstractNum w:abstractNumId="22" w15:restartNumberingAfterBreak="0">
+    <w:nsid w:val="5E437746"/>
+    <w:multiLevelType w:val="multilevel"/>
+    <w:tmpl w:val="F48C4136"/>
+    <w:lvl w:ilvl="0">
+      <w:start w:val="1"/>
+      <w:numFmt w:val="bullet"/>
+      <w:lvlText w:val=""/>
+      <w:lvlJc w:val="left"/>
+      <w:pPr>
+        <w:tabs>
+          <w:tab w:val="num" w:pos="720"/>
+        </w:tabs>
+        <w:ind w:left="720" w:hanging="360"/>
+      </w:pPr>
+      <w:rPr>
+        <w:rFonts w:ascii="Symbol" w:hAnsi="Symbol" w:hint="default"/>
+        <w:sz w:val="20"/>
+      </w:rPr>
+    </w:lvl>
+    <w:lvl w:ilvl="1" w:tentative="1">
+      <w:start w:val="1"/>
+      <w:numFmt w:val="bullet"/>
+      <w:lvlText w:val="o"/>
+      <w:lvlJc w:val="left"/>
+      <w:pPr>
+        <w:tabs>
+          <w:tab w:val="num" w:pos="1440"/>
+        </w:tabs>
+        <w:ind w:left="1440" w:hanging="360"/>
+      </w:pPr>
+      <w:rPr>
+        <w:rFonts w:ascii="Courier New" w:hAnsi="Courier New" w:hint="default"/>
+        <w:sz w:val="20"/>
+      </w:rPr>
+    </w:lvl>
+    <w:lvl w:ilvl="2" w:tentative="1">
+      <w:start w:val="1"/>
+      <w:numFmt w:val="bullet"/>
+      <w:lvlText w:val=""/>
+      <w:lvlJc w:val="left"/>
+      <w:pPr>
+        <w:tabs>
+          <w:tab w:val="num" w:pos="2160"/>
+        </w:tabs>
+        <w:ind w:left="2160" w:hanging="360"/>
+      </w:pPr>
+      <w:rPr>
+        <w:rFonts w:ascii="Wingdings" w:hAnsi="Wingdings" w:hint="default"/>
+        <w:sz w:val="20"/>
+      </w:rPr>
+    </w:lvl>
+    <w:lvl w:ilvl="3" w:tentative="1">
+      <w:start w:val="1"/>
+      <w:numFmt w:val="bullet"/>
+      <w:lvlText w:val=""/>
+      <w:lvlJc w:val="left"/>
+      <w:pPr>
+        <w:tabs>
+          <w:tab w:val="num" w:pos="2880"/>
+        </w:tabs>
+        <w:ind w:left="2880" w:hanging="360"/>
+      </w:pPr>
+      <w:rPr>
+        <w:rFonts w:ascii="Wingdings" w:hAnsi="Wingdings" w:hint="default"/>
+        <w:sz w:val="20"/>
+      </w:rPr>
+    </w:lvl>
+    <w:lvl w:ilvl="4" w:tentative="1">
+      <w:start w:val="1"/>
+      <w:numFmt w:val="bullet"/>
+      <w:lvlText w:val=""/>
+      <w:lvlJc w:val="left"/>
+      <w:pPr>
+        <w:tabs>
+          <w:tab w:val="num" w:pos="3600"/>
+        </w:tabs>
+        <w:ind w:left="3600" w:hanging="360"/>
+      </w:pPr>
+      <w:rPr>
+        <w:rFonts w:ascii="Wingdings" w:hAnsi="Wingdings" w:hint="default"/>
+        <w:sz w:val="20"/>
+      </w:rPr>
+    </w:lvl>
+    <w:lvl w:ilvl="5" w:tentative="1">
+      <w:start w:val="1"/>
+      <w:numFmt w:val="bullet"/>
+      <w:lvlText w:val=""/>
+      <w:lvlJc w:val="left"/>
+      <w:pPr>
+        <w:tabs>
+          <w:tab w:val="num" w:pos="4320"/>
+        </w:tabs>
+        <w:ind w:left="4320" w:hanging="360"/>
+      </w:pPr>
+      <w:rPr>
+        <w:rFonts w:ascii="Wingdings" w:hAnsi="Wingdings" w:hint="default"/>
+        <w:sz w:val="20"/>
+      </w:rPr>
+    </w:lvl>
+    <w:lvl w:ilvl="6" w:tentative="1">
+      <w:start w:val="1"/>
+      <w:numFmt w:val="bullet"/>
+      <w:lvlText w:val=""/>
+      <w:lvlJc w:val="left"/>
+      <w:pPr>
+        <w:tabs>
+          <w:tab w:val="num" w:pos="5040"/>
+        </w:tabs>
+        <w:ind w:left="5040" w:hanging="360"/>
+      </w:pPr>
+      <w:rPr>
+        <w:rFonts w:ascii="Wingdings" w:hAnsi="Wingdings" w:hint="default"/>
+        <w:sz w:val="20"/>
+      </w:rPr>
+    </w:lvl>
+    <w:lvl w:ilvl="7" w:tentative="1">
+      <w:start w:val="1"/>
+      <w:numFmt w:val="bullet"/>
+      <w:lvlText w:val=""/>
+      <w:lvlJc w:val="left"/>
+      <w:pPr>
+        <w:tabs>
+          <w:tab w:val="num" w:pos="5760"/>
+        </w:tabs>
+        <w:ind w:left="5760" w:hanging="360"/>
+      </w:pPr>
+      <w:rPr>
+        <w:rFonts w:ascii="Wingdings" w:hAnsi="Wingdings" w:hint="default"/>
+        <w:sz w:val="20"/>
+      </w:rPr>
+    </w:lvl>
+    <w:lvl w:ilvl="8" w:tentative="1">
+      <w:start w:val="1"/>
+      <w:numFmt w:val="bullet"/>
+      <w:lvlText w:val=""/>
+      <w:lvlJc w:val="left"/>
+      <w:pPr>
+        <w:tabs>
+          <w:tab w:val="num" w:pos="6480"/>
+        </w:tabs>
+        <w:ind w:left="6480" w:hanging="360"/>
+      </w:pPr>
+      <w:rPr>
+        <w:rFonts w:ascii="Wingdings" w:hAnsi="Wingdings" w:hint="default"/>
+        <w:sz w:val="20"/>
+      </w:rPr>
+    </w:lvl>
+  </w:abstractNum>
+  <w:abstractNum w:abstractNumId="23" w15:restartNumberingAfterBreak="0">
     <w:nsid w:val="66D66F36"/>
     <w:multiLevelType w:val="hybridMultilevel"/>
     <w:tmpl w:val="7870E59A"/>
@@ -6840,7 +7986,7 @@
       </w:pPr>
     </w:lvl>
   </w:abstractNum>
-  <w:abstractNum w:abstractNumId="23" w15:restartNumberingAfterBreak="0">
+  <w:abstractNum w:abstractNumId="24" w15:restartNumberingAfterBreak="0">
     <w:nsid w:val="6DF80F01"/>
     <w:multiLevelType w:val="hybridMultilevel"/>
     <w:tmpl w:val="7D50EB08"/>
@@ -6953,7 +8099,7 @@
       </w:rPr>
     </w:lvl>
   </w:abstractNum>
-  <w:abstractNum w:abstractNumId="24" w15:restartNumberingAfterBreak="0">
+  <w:abstractNum w:abstractNumId="25" w15:restartNumberingAfterBreak="0">
     <w:nsid w:val="749961F5"/>
     <w:multiLevelType w:val="hybridMultilevel"/>
     <w:tmpl w:val="7FBAA0A0"/>
@@ -7065,7 +8211,7 @@
       </w:rPr>
     </w:lvl>
   </w:abstractNum>
-  <w:abstractNum w:abstractNumId="25" w15:restartNumberingAfterBreak="0">
+  <w:abstractNum w:abstractNumId="26" w15:restartNumberingAfterBreak="0">
     <w:nsid w:val="77BA5CFD"/>
     <w:multiLevelType w:val="hybridMultilevel"/>
     <w:tmpl w:val="5CDA9B4E"/>
@@ -7151,7 +8297,7 @@
       </w:pPr>
     </w:lvl>
   </w:abstractNum>
-  <w:abstractNum w:abstractNumId="26" w15:restartNumberingAfterBreak="0">
+  <w:abstractNum w:abstractNumId="27" w15:restartNumberingAfterBreak="0">
     <w:nsid w:val="7D19008C"/>
     <w:multiLevelType w:val="hybridMultilevel"/>
     <w:tmpl w:val="58BA5ABC"/>
@@ -7263,7 +8409,7 @@
       </w:rPr>
     </w:lvl>
   </w:abstractNum>
-  <w:abstractNum w:abstractNumId="27" w15:restartNumberingAfterBreak="0">
+  <w:abstractNum w:abstractNumId="28" w15:restartNumberingAfterBreak="0">
     <w:nsid w:val="7DF15ABC"/>
     <w:multiLevelType w:val="hybridMultilevel"/>
     <w:tmpl w:val="0F9E6B38"/>
@@ -7375,7 +8521,7 @@
       </w:rPr>
     </w:lvl>
   </w:abstractNum>
-  <w:abstractNum w:abstractNumId="28" w15:restartNumberingAfterBreak="0">
+  <w:abstractNum w:abstractNumId="29" w15:restartNumberingAfterBreak="0">
     <w:nsid w:val="7E7642CE"/>
     <w:multiLevelType w:val="hybridMultilevel"/>
     <w:tmpl w:val="443E80BA"/>
@@ -7487,7 +8633,7 @@
       </w:rPr>
     </w:lvl>
   </w:abstractNum>
-  <w:abstractNum w:abstractNumId="29" w15:restartNumberingAfterBreak="0">
+  <w:abstractNum w:abstractNumId="30" w15:restartNumberingAfterBreak="0">
     <w:nsid w:val="7FF23587"/>
     <w:multiLevelType w:val="hybridMultilevel"/>
     <w:tmpl w:val="79FAD360"/>
@@ -7627,10 +8773,10 @@
     <w:abstractNumId w:val="0"/>
   </w:num>
   <w:num w:numId="10" w16cid:durableId="1289357941">
-    <w:abstractNumId w:val="23"/>
+    <w:abstractNumId w:val="24"/>
   </w:num>
   <w:num w:numId="11" w16cid:durableId="929434481">
-    <w:abstractNumId w:val="27"/>
+    <w:abstractNumId w:val="28"/>
   </w:num>
   <w:num w:numId="12" w16cid:durableId="915241379">
     <w:abstractNumId w:val="14"/>
@@ -7642,10 +8788,10 @@
     <w:abstractNumId w:val="13"/>
   </w:num>
   <w:num w:numId="15" w16cid:durableId="1263882631">
-    <w:abstractNumId w:val="29"/>
+    <w:abstractNumId w:val="30"/>
   </w:num>
   <w:num w:numId="16" w16cid:durableId="1753895350">
-    <w:abstractNumId w:val="25"/>
+    <w:abstractNumId w:val="26"/>
   </w:num>
   <w:num w:numId="17" w16cid:durableId="812596879">
     <w:abstractNumId w:val="15"/>
@@ -7660,16 +8806,16 @@
     <w:abstractNumId w:val="12"/>
   </w:num>
   <w:num w:numId="21" w16cid:durableId="157772796">
-    <w:abstractNumId w:val="22"/>
+    <w:abstractNumId w:val="23"/>
   </w:num>
   <w:num w:numId="22" w16cid:durableId="440498148">
     <w:abstractNumId w:val="18"/>
   </w:num>
   <w:num w:numId="23" w16cid:durableId="841941945">
-    <w:abstractNumId w:val="28"/>
+    <w:abstractNumId w:val="29"/>
   </w:num>
   <w:num w:numId="24" w16cid:durableId="1412851745">
-    <w:abstractNumId w:val="24"/>
+    <w:abstractNumId w:val="25"/>
   </w:num>
   <w:num w:numId="25" w16cid:durableId="109783304">
     <w:abstractNumId w:val="17"/>
@@ -7684,10 +8830,13 @@
     <w:abstractNumId w:val="19"/>
   </w:num>
   <w:num w:numId="29" w16cid:durableId="1767799358">
-    <w:abstractNumId w:val="26"/>
+    <w:abstractNumId w:val="27"/>
   </w:num>
   <w:num w:numId="30" w16cid:durableId="318506858">
     <w:abstractNumId w:val="10"/>
+  </w:num>
+  <w:num w:numId="31" w16cid:durableId="348219959">
+    <w:abstractNumId w:val="22"/>
   </w:num>
 </w:numbering>
 </file>
@@ -8295,7 +9444,6 @@
   <w:style w:type="character" w:default="1" w:styleId="DefaultParagraphFont">
     <w:name w:val="Default Paragraph Font"/>
     <w:uiPriority w:val="1"/>
-    <w:semiHidden/>
     <w:unhideWhenUsed/>
   </w:style>
   <w:style w:type="table" w:default="1" w:styleId="TableNormal">

</xml_diff>